<commit_message>
upload of new reports
</commit_message>
<xml_diff>
--- a/lab4/MCEE489Labs4-6Report.docx
+++ b/lab4/MCEE489Labs4-6Report.docx
@@ -1308,46 +1308,24 @@
           <w:b/>
           <w:sz w:val="24"/>
         </w:rPr>
-        <w:t xml:space="preserve">Figure </w:t>
-      </w:r>
-      <w:r>
-        <w:rPr>
-          <w:rFonts w:ascii="Times New Roman" w:hAnsi="Times New Roman" w:cs="Times New Roman"/>
-          <w:b/>
-          <w:sz w:val="24"/>
-        </w:rPr>
-        <w:t>2</w:t>
-      </w:r>
-      <w:r>
-        <w:rPr>
-          <w:rFonts w:ascii="Times New Roman" w:hAnsi="Times New Roman" w:cs="Times New Roman"/>
-          <w:b/>
-          <w:sz w:val="24"/>
-        </w:rPr>
-        <w:t>:</w:t>
-      </w:r>
-      <w:r>
-        <w:rPr>
-          <w:rFonts w:ascii="Times New Roman" w:hAnsi="Times New Roman" w:cs="Times New Roman"/>
-          <w:b/>
-          <w:sz w:val="24"/>
-        </w:rPr>
-        <w:t xml:space="preserve"> Lab 5</w:t>
-      </w:r>
-      <w:r>
-        <w:rPr>
-          <w:rFonts w:ascii="Times New Roman" w:hAnsi="Times New Roman" w:cs="Times New Roman"/>
-          <w:b/>
-          <w:sz w:val="24"/>
-        </w:rPr>
-        <w:t xml:space="preserve"> Tera Term Output</w:t>
-      </w:r>
-    </w:p>
-    <w:p>
-      <w:r>
+        <w:t>Figure 2: Lab 5 Tera Term Output</w:t>
+      </w:r>
+    </w:p>
+    <w:p>
+      <w:pPr>
+        <w:rPr>
+          <w:color w:val="FF0000"/>
+        </w:rPr>
+      </w:pPr>
+      <w:bookmarkStart w:id="1" w:name="_GoBack"/>
+      <w:r>
+        <w:rPr>
+          <w:color w:val="FF0000"/>
+        </w:rPr>
         <w:t xml:space="preserve">On the previous screenshot, it is show that Thread2 continuously runs and Thread1 never shows up. This is because the priority of thread2 was set higher in CubeMX and doesn’t even allow Thread1 to output in Tera Term. </w:t>
       </w:r>
     </w:p>
+    <w:bookmarkEnd w:id="1"/>
     <w:p>
       <w:pPr>
         <w:pStyle w:val="ListParagraph"/>
@@ -10353,8 +10331,6 @@
         </w:rPr>
         <w:t> *)argument);</w:t>
       </w:r>
-      <w:bookmarkStart w:id="1" w:name="_GoBack"/>
-      <w:bookmarkEnd w:id="1"/>
     </w:p>
     <w:p>
       <w:pPr>
@@ -11519,6 +11495,7 @@
     <w:lsdException w:name="HTML Sample" w:semiHidden="1" w:unhideWhenUsed="1"/>
     <w:lsdException w:name="HTML Typewriter" w:semiHidden="1" w:unhideWhenUsed="1"/>
     <w:lsdException w:name="HTML Variable" w:semiHidden="1" w:unhideWhenUsed="1"/>
+    <w:lsdException w:name="Normal Table" w:semiHidden="1" w:unhideWhenUsed="1"/>
     <w:lsdException w:name="annotation subject" w:semiHidden="1" w:unhideWhenUsed="1"/>
     <w:lsdException w:name="No List" w:semiHidden="1" w:unhideWhenUsed="1"/>
     <w:lsdException w:name="Outline List 1" w:semiHidden="1" w:unhideWhenUsed="1"/>
@@ -11565,8 +11542,10 @@
     <w:lsdException w:name="Table Subtle 2" w:semiHidden="1" w:unhideWhenUsed="1"/>
     <w:lsdException w:name="Table Web 1" w:semiHidden="1" w:unhideWhenUsed="1"/>
     <w:lsdException w:name="Table Web 2" w:semiHidden="1" w:unhideWhenUsed="1"/>
+    <w:lsdException w:name="Table Web 3" w:semiHidden="1" w:unhideWhenUsed="1"/>
     <w:lsdException w:name="Balloon Text" w:semiHidden="1" w:unhideWhenUsed="1"/>
     <w:lsdException w:name="Table Grid" w:uiPriority="59"/>
+    <w:lsdException w:name="Table Theme" w:semiHidden="1" w:unhideWhenUsed="1"/>
     <w:lsdException w:name="Placeholder Text" w:semiHidden="1"/>
     <w:lsdException w:name="No Spacing" w:uiPriority="1" w:qFormat="1"/>
     <w:lsdException w:name="Light Shading" w:uiPriority="60"/>
@@ -12368,12 +12347,6 @@
 </file>
 
 <file path=customXml/item3.xml><?xml version="1.0" encoding="utf-8"?>
-<p:properties xmlns:p="http://schemas.microsoft.com/office/2006/metadata/properties" xmlns:xsi="http://www.w3.org/2001/XMLSchema-instance" xmlns:pc="http://schemas.microsoft.com/office/infopath/2007/PartnerControls">
-  <documentManagement/>
-</p:properties>
-</file>
-
-<file path=customXml/item4.xml><?xml version="1.0" encoding="utf-8"?>
 <ct:contentTypeSchema xmlns:ct="http://schemas.microsoft.com/office/2006/metadata/contentType" xmlns:ma="http://schemas.microsoft.com/office/2006/metadata/properties/metaAttributes" ct:_="" ma:_="" ma:contentTypeName="Document" ma:contentTypeID="0x0101001DD6C53BCA70174683401E7EA43EC066" ma:contentTypeVersion="14" ma:contentTypeDescription="Create a new document." ma:contentTypeScope="" ma:versionID="b917d71c0721140299bb152fb7bf6bf9">
   <xsd:schema xmlns:xsd="http://www.w3.org/2001/XMLSchema" xmlns:xs="http://www.w3.org/2001/XMLSchema" xmlns:p="http://schemas.microsoft.com/office/2006/metadata/properties" xmlns:ns3="fabdfe56-0752-4426-9067-8f5a469d1cde" xmlns:ns4="5b8d710c-7599-4dd7-8b51-e680dcc1f13f" targetNamespace="http://schemas.microsoft.com/office/2006/metadata/properties" ma:root="true" ma:fieldsID="e46c3f71d05240c08ca7ae633bd45fdd" ns3:_="" ns4:_="">
     <xsd:import namespace="fabdfe56-0752-4426-9067-8f5a469d1cde"/>
@@ -12596,6 +12569,12 @@
 </ct:contentTypeSchema>
 </file>
 
+<file path=customXml/item4.xml><?xml version="1.0" encoding="utf-8"?>
+<p:properties xmlns:p="http://schemas.microsoft.com/office/2006/metadata/properties" xmlns:xsi="http://www.w3.org/2001/XMLSchema-instance" xmlns:pc="http://schemas.microsoft.com/office/infopath/2007/PartnerControls">
+  <documentManagement/>
+</p:properties>
+</file>
+
 <file path=customXml/item5.xml><?xml version="1.0" encoding="utf-8"?>
 <b:Sources xmlns:b="http://schemas.openxmlformats.org/officeDocument/2006/bibliography" xmlns="http://schemas.openxmlformats.org/officeDocument/2006/bibliography" SelectedStyle="\APA.XSL" StyleName="APA"/>
 </file>
@@ -12617,15 +12596,6 @@
 </file>
 
 <file path=customXml/itemProps3.xml><?xml version="1.0" encoding="utf-8"?>
-<ds:datastoreItem xmlns:ds="http://schemas.openxmlformats.org/officeDocument/2006/customXml" ds:itemID="{5A9A8669-04DD-41C5-80D8-1328E53BE966}">
-  <ds:schemaRefs>
-    <ds:schemaRef ds:uri="http://schemas.microsoft.com/office/2006/metadata/properties"/>
-    <ds:schemaRef ds:uri="http://schemas.microsoft.com/office/infopath/2007/PartnerControls"/>
-  </ds:schemaRefs>
-</ds:datastoreItem>
-</file>
-
-<file path=customXml/itemProps4.xml><?xml version="1.0" encoding="utf-8"?>
 <ds:datastoreItem xmlns:ds="http://schemas.openxmlformats.org/officeDocument/2006/customXml" ds:itemID="{2BA7AC8F-22B6-4C67-B399-F127604CF26D}">
   <ds:schemaRefs>
     <ds:schemaRef ds:uri="http://schemas.microsoft.com/office/2006/metadata/contentType"/>
@@ -12644,8 +12614,17 @@
 </ds:datastoreItem>
 </file>
 
+<file path=customXml/itemProps4.xml><?xml version="1.0" encoding="utf-8"?>
+<ds:datastoreItem xmlns:ds="http://schemas.openxmlformats.org/officeDocument/2006/customXml" ds:itemID="{5A9A8669-04DD-41C5-80D8-1328E53BE966}">
+  <ds:schemaRefs>
+    <ds:schemaRef ds:uri="http://schemas.microsoft.com/office/2006/metadata/properties"/>
+    <ds:schemaRef ds:uri="http://schemas.microsoft.com/office/infopath/2007/PartnerControls"/>
+  </ds:schemaRefs>
+</ds:datastoreItem>
+</file>
+
 <file path=customXml/itemProps5.xml><?xml version="1.0" encoding="utf-8"?>
-<ds:datastoreItem xmlns:ds="http://schemas.openxmlformats.org/officeDocument/2006/customXml" ds:itemID="{714BED96-D9AB-4D1F-A21D-81C638127E53}">
+<ds:datastoreItem xmlns:ds="http://schemas.openxmlformats.org/officeDocument/2006/customXml" ds:itemID="{F94A761D-3A48-42A3-BCCC-F8E6BF46390A}">
   <ds:schemaRefs>
     <ds:schemaRef ds:uri="http://schemas.openxmlformats.org/officeDocument/2006/bibliography"/>
   </ds:schemaRefs>

</xml_diff>